<commit_message>
Move pdf to Google Drive
</commit_message>
<xml_diff>
--- a/src/task/task_1/task_1.docx
+++ b/src/task/task_1/task_1.docx
@@ -4,24 +4,150 @@
   <w:body>
     <w:p>
       <w:pPr>
-        <w:pStyle w:val="a3"/>
-        <w:numPr>
-          <w:ilvl w:val="0"/>
-          <w:numId w:val="1"/>
-        </w:numPr>
-      </w:pPr>
-      <w:r>
-        <w:t>Создайте консольное приложение, в главном исходном файле наберите следующий код:</w:t>
-      </w:r>
-    </w:p>
-    <w:p>
-      <w:pPr>
-        <w:pStyle w:val="a3"/>
-      </w:pPr>
-    </w:p>
-    <w:p>
-      <w:pPr>
-        <w:jc w:val="center"/>
+        <w:ind w:firstLine="709"/>
+      </w:pPr>
+      <w:r>
+        <w:t>Для начала работы необходимо открыть</w:t>
+      </w:r>
+      <w:r>
+        <w:t xml:space="preserve"> среду</w:t>
+      </w:r>
+      <w:r>
+        <w:t xml:space="preserve"> разработки </w:t>
+      </w:r>
+      <w:r>
+        <w:rPr>
+          <w:lang w:val="en-US"/>
+        </w:rPr>
+        <w:t>Microsoft</w:t>
+      </w:r>
+      <w:r>
+        <w:t xml:space="preserve"> </w:t>
+      </w:r>
+      <w:r>
+        <w:rPr>
+          <w:lang w:val="en-US"/>
+        </w:rPr>
+        <w:t>Visual</w:t>
+      </w:r>
+      <w:r>
+        <w:t xml:space="preserve"> </w:t>
+      </w:r>
+      <w:r>
+        <w:rPr>
+          <w:lang w:val="en-US"/>
+        </w:rPr>
+        <w:t>Studio</w:t>
+      </w:r>
+      <w:r>
+        <w:t xml:space="preserve"> – на ближайшее время она станет вашим родным домом, ближайшим другом и супругом одновременно.</w:t>
+      </w:r>
+    </w:p>
+    <w:p>
+      <w:pPr>
+        <w:ind w:firstLine="709"/>
+      </w:pPr>
+      <w:r>
+        <w:t xml:space="preserve">Покликав по разным кнопочкам нужно найти в ней пункт </w:t>
+      </w:r>
+      <w:r>
+        <w:t>“</w:t>
+      </w:r>
+      <w:r>
+        <w:t>Создать проект</w:t>
+      </w:r>
+      <w:r>
+        <w:t>”</w:t>
+      </w:r>
+      <w:r>
+        <w:t xml:space="preserve">, и в появившемся окне выбрать шаблоны языка </w:t>
+      </w:r>
+      <w:r>
+        <w:rPr>
+          <w:lang w:val="en-US"/>
+        </w:rPr>
+        <w:t>C</w:t>
+      </w:r>
+      <w:r>
+        <w:t xml:space="preserve">++, </w:t>
+      </w:r>
+      <w:r>
+        <w:t xml:space="preserve">а затем указать тип </w:t>
+      </w:r>
+      <w:r>
+        <w:t>“</w:t>
+      </w:r>
+      <w:r>
+        <w:t xml:space="preserve">Консольное приложение </w:t>
+      </w:r>
+      <w:r>
+        <w:rPr>
+          <w:lang w:val="en-US"/>
+        </w:rPr>
+        <w:t>Win</w:t>
+      </w:r>
+      <w:r>
+        <w:t xml:space="preserve">32”. </w:t>
+      </w:r>
+      <w:r>
+        <w:t>Здесь же необходимо указать название создаваемого проекта и его месторасположение на диске (сохранять нужно в свою папку на сетевом диске).</w:t>
+      </w:r>
+    </w:p>
+    <w:p>
+      <w:pPr>
+        <w:ind w:firstLine="709"/>
+      </w:pPr>
+      <w:r>
+        <w:t xml:space="preserve">Если вы всё сделали правильно, то ваш проект будет создан, а вместе с ним и 4 стандартных файла. Структуру проекта (директории и файлы) можно увидеть в окне Обозревателя Решений. Один из созданных файлов, под именем </w:t>
+      </w:r>
+      <w:r>
+        <w:t>“</w:t>
+      </w:r>
+      <w:r>
+        <w:t>Название_вашего_проекта</w:t>
+      </w:r>
+      <w:r>
+        <w:t>.</w:t>
+      </w:r>
+      <w:r>
+        <w:rPr>
+          <w:lang w:val="en-US"/>
+        </w:rPr>
+        <w:t>cpp</w:t>
+      </w:r>
+      <w:r>
+        <w:t>”</w:t>
+      </w:r>
+      <w:r>
+        <w:t xml:space="preserve">, будет содержать функцию </w:t>
+      </w:r>
+      <w:r>
+        <w:rPr>
+          <w:lang w:val="en-US"/>
+        </w:rPr>
+        <w:t>main</w:t>
+      </w:r>
+      <w:r>
+        <w:t xml:space="preserve"> (</w:t>
+      </w:r>
+      <w:r>
+        <w:t>или её разновидность с похожим названием). Этот файл нам и нужен.</w:t>
+      </w:r>
+    </w:p>
+    <w:p>
+      <w:pPr>
+        <w:ind w:firstLine="709"/>
+      </w:pPr>
+      <w:r>
+        <w:t>Выглядеть он будет примерно как-то так</w:t>
+      </w:r>
+      <w:r>
+        <w:t>:</w:t>
+      </w:r>
+    </w:p>
+    <w:p>
+      <w:pPr>
+        <w:spacing w:before="120" w:after="120"/>
       </w:pPr>
       <w:r>
         <w:rPr>
@@ -29,10 +155,10 @@
           <w:lang w:eastAsia="ru-RU"/>
         </w:rPr>
         <w:drawing>
-          <wp:inline distT="0" distB="0" distL="0" distR="0" wp14:anchorId="3D1CEF95" wp14:editId="7CF31CBC">
-            <wp:extent cx="4781550" cy="3334051"/>
-            <wp:effectExtent l="19050" t="19050" r="0" b="0"/>
-            <wp:docPr id="1" name="Рисунок 1"/>
+          <wp:inline distT="0" distB="0" distL="0" distR="0" wp14:anchorId="08871967" wp14:editId="5C6B1D0B">
+            <wp:extent cx="5940425" cy="1640840"/>
+            <wp:effectExtent l="19050" t="19050" r="3175" b="0"/>
+            <wp:docPr id="2" name="Рисунок 2"/>
             <wp:cNvGraphicFramePr>
               <a:graphicFrameLocks xmlns:a="http://schemas.openxmlformats.org/drawingml/2006/main" noChangeAspect="1"/>
             </wp:cNvGraphicFramePr>
@@ -52,7 +178,7 @@
                   <pic:spPr>
                     <a:xfrm>
                       <a:off x="0" y="0"/>
-                      <a:ext cx="4795253" cy="3343606"/>
+                      <a:ext cx="5940425" cy="1640840"/>
                     </a:xfrm>
                     <a:prstGeom prst="rect">
                       <a:avLst/>
@@ -69,8 +195,37 @@
           </wp:inline>
         </w:drawing>
       </w:r>
-      <w:r>
-        <w:t xml:space="preserve"> </w:t>
+    </w:p>
+    <w:p>
+      <w:pPr>
+        <w:ind w:firstLine="709"/>
+      </w:pPr>
+      <w:r>
+        <w:t xml:space="preserve">Вот здесь, внутри функции </w:t>
+      </w:r>
+      <w:r>
+        <w:rPr>
+          <w:lang w:val="en-US"/>
+        </w:rPr>
+        <w:t>main</w:t>
+      </w:r>
+      <w:r>
+        <w:t xml:space="preserve">, </w:t>
+      </w:r>
+      <w:r>
+        <w:t xml:space="preserve">мы и будем начинать писать любой код. Внутри – это значит в пределах фигурных скобок, от </w:t>
+      </w:r>
+      <w:r>
+        <w:t xml:space="preserve">{ </w:t>
+      </w:r>
+      <w:r>
+        <w:t xml:space="preserve">и до </w:t>
+      </w:r>
+      <w:r>
+        <w:t>}.</w:t>
+      </w:r>
+      <w:r>
+        <w:t xml:space="preserve"> Текст всех заданий можно писать последовательно друг за другом. </w:t>
       </w:r>
     </w:p>
     <w:p/>
@@ -81,32 +236,45 @@
           <w:ilvl w:val="0"/>
           <w:numId w:val="1"/>
         </w:numPr>
-      </w:pPr>
-      <w:r>
-        <w:t xml:space="preserve"> Разработайте консольное приложение, выполняющее вопросно-ответный алгоритм взаимодействия с пользова</w:t>
-      </w:r>
-      <w:r>
-        <w:t>те</w:t>
-      </w:r>
-      <w:bookmarkStart w:id="0" w:name="_GoBack"/>
-      <w:bookmarkEnd w:id="0"/>
-      <w:r>
-        <w:t xml:space="preserve">лем в соответствии с примером, и помучайтесь с проблемой русскоязычной кодировки в </w:t>
-      </w:r>
-      <w:r>
-        <w:rPr>
-          <w:lang w:val="en-US"/>
-        </w:rPr>
-        <w:t>C</w:t>
-      </w:r>
-      <w:r>
-        <w:t>++.</w:t>
-      </w:r>
-    </w:p>
-    <w:p>
-      <w:pPr>
-        <w:pStyle w:val="a3"/>
+        <w:ind w:left="0" w:firstLine="360"/>
+      </w:pPr>
+      <w:r>
+        <w:t xml:space="preserve">Для начала, просто создайте целочисленную переменную, и присвойте ей </w:t>
+      </w:r>
+      <w:r>
+        <w:t>какое-нибудь значение. Допустим</w:t>
+      </w:r>
+      <w:r>
+        <w:t xml:space="preserve"> от -100 до 100.</w:t>
+      </w:r>
+    </w:p>
+    <w:p>
+      <w:pPr>
+        <w:pStyle w:val="a3"/>
+        <w:ind w:left="0" w:firstLine="360"/>
+        <w:rPr>
+          <w:lang w:val="en-US"/>
+        </w:rPr>
+      </w:pPr>
+      <w:r>
+        <w:t>Что-то наподобие этого</w:t>
+      </w:r>
+      <w:r>
+        <w:rPr>
+          <w:lang w:val="en-US"/>
+        </w:rPr>
+        <w:t>:</w:t>
+      </w:r>
+    </w:p>
+    <w:p>
+      <w:pPr>
+        <w:pStyle w:val="a3"/>
+        <w:spacing w:before="120" w:after="120"/>
+        <w:ind w:left="0" w:firstLine="357"/>
         <w:jc w:val="center"/>
+        <w:rPr>
+          <w:lang w:val="en-US"/>
+        </w:rPr>
       </w:pPr>
       <w:r>
         <w:rPr>
@@ -114,10 +282,10 @@
           <w:lang w:eastAsia="ru-RU"/>
         </w:rPr>
         <w:drawing>
-          <wp:inline distT="0" distB="0" distL="0" distR="0" wp14:anchorId="4E3F8A5C" wp14:editId="43C97010">
-            <wp:extent cx="3943350" cy="3803231"/>
-            <wp:effectExtent l="19050" t="19050" r="0" b="6985"/>
-            <wp:docPr id="3" name="Рисунок 3"/>
+          <wp:inline distT="0" distB="0" distL="0" distR="0" wp14:anchorId="2A37703D" wp14:editId="0E6BD84B">
+            <wp:extent cx="3053301" cy="1272773"/>
+            <wp:effectExtent l="19050" t="19050" r="0" b="3810"/>
+            <wp:docPr id="5" name="Рисунок 5"/>
             <wp:cNvGraphicFramePr>
               <a:graphicFrameLocks xmlns:a="http://schemas.openxmlformats.org/drawingml/2006/main" noChangeAspect="1"/>
             </wp:cNvGraphicFramePr>
@@ -137,7 +305,7 @@
                   <pic:spPr>
                     <a:xfrm>
                       <a:off x="0" y="0"/>
-                      <a:ext cx="3961669" cy="3820899"/>
+                      <a:ext cx="3099683" cy="1292107"/>
                     </a:xfrm>
                     <a:prstGeom prst="rect">
                       <a:avLst/>
@@ -158,9 +326,1439 @@
     <w:p>
       <w:pPr>
         <w:pStyle w:val="a3"/>
-      </w:pPr>
-      <w:r>
-        <w:t xml:space="preserve">Используйте последовательность из </w:t>
+        <w:ind w:left="0" w:firstLine="360"/>
+      </w:pPr>
+      <w:r>
+        <w:t xml:space="preserve">Синтаксис объявления переменной такой: </w:t>
+      </w:r>
+      <w:r>
+        <w:t xml:space="preserve">сначала пишется ключевое слово, которое определяет, что за тип данных будет у этой переменной (в данном случае, тип данных </w:t>
+      </w:r>
+      <w:r>
+        <w:rPr>
+          <w:i/>
+          <w:lang w:val="en-US"/>
+        </w:rPr>
+        <w:t>int</w:t>
+      </w:r>
+      <w:r>
+        <w:t xml:space="preserve"> </w:t>
+      </w:r>
+      <w:r>
+        <w:t xml:space="preserve">– целое число). </w:t>
+      </w:r>
+    </w:p>
+    <w:p>
+      <w:pPr>
+        <w:pStyle w:val="a3"/>
+        <w:ind w:left="0" w:firstLine="360"/>
+      </w:pPr>
+      <w:r>
+        <w:t xml:space="preserve">Потом через пробел пишется имя переменной. Имена переменных придумывает сам программист и, как правило, они должны отражать её назначение в ходе программы. </w:t>
+      </w:r>
+    </w:p>
+    <w:p>
+      <w:pPr>
+        <w:pStyle w:val="a3"/>
+        <w:ind w:left="0" w:firstLine="360"/>
+      </w:pPr>
+      <w:r>
+        <w:t xml:space="preserve">Далее идёт знак присваивания (равно) и начальное значение. Т.е. переменная </w:t>
+      </w:r>
+      <w:r>
+        <w:rPr>
+          <w:i/>
+          <w:lang w:val="en-US"/>
+        </w:rPr>
+        <w:t>random</w:t>
+      </w:r>
+      <w:r>
+        <w:rPr>
+          <w:i/>
+        </w:rPr>
+        <w:t>_</w:t>
+      </w:r>
+      <w:r>
+        <w:rPr>
+          <w:i/>
+          <w:lang w:val="en-US"/>
+        </w:rPr>
+        <w:t>name</w:t>
+      </w:r>
+      <w:r>
+        <w:rPr>
+          <w:i/>
+        </w:rPr>
+        <w:t xml:space="preserve"> </w:t>
+      </w:r>
+      <w:r>
+        <w:t xml:space="preserve">будет изначально иметь значение -39. Иначе </w:t>
+      </w:r>
+      <w:r>
+        <w:lastRenderedPageBreak/>
+        <w:t>говоря, этой строчкой мы выделяем ячейку памяти компьютера под какое-то целое число, и записываем туда значение -39.</w:t>
+      </w:r>
+    </w:p>
+    <w:p>
+      <w:pPr>
+        <w:pStyle w:val="a3"/>
+        <w:ind w:left="0" w:firstLine="360"/>
+      </w:pPr>
+      <w:r>
+        <w:t>По аналогии, создайте еще 4 переменные с другими типами данными (какими, выберите сами)</w:t>
+      </w:r>
+      <w:r>
+        <w:t xml:space="preserve"> и любыми значениями</w:t>
+      </w:r>
+      <w:r>
+        <w:t>.</w:t>
+      </w:r>
+    </w:p>
+    <w:p>
+      <w:pPr>
+        <w:pStyle w:val="a3"/>
+        <w:ind w:left="0" w:firstLine="360"/>
+      </w:pPr>
+    </w:p>
+    <w:p>
+      <w:pPr>
+        <w:pStyle w:val="a3"/>
+        <w:numPr>
+          <w:ilvl w:val="0"/>
+          <w:numId w:val="1"/>
+        </w:numPr>
+        <w:ind w:left="0" w:firstLine="360"/>
+      </w:pPr>
+      <w:r>
+        <w:t>Освойте искусство Отладки программы. Отладка – это процесс пошагового выполнения программы, с возможностью наблюдения за её состоянием на каждом шагу.</w:t>
+      </w:r>
+      <w:r>
+        <w:rPr>
+          <w:noProof/>
+          <w:lang w:eastAsia="ru-RU"/>
+        </w:rPr>
+        <w:t xml:space="preserve"> </w:t>
+      </w:r>
+    </w:p>
+    <w:p>
+      <w:pPr>
+        <w:ind w:firstLine="360"/>
+      </w:pPr>
+      <w:r>
+        <w:rPr>
+          <w:noProof/>
+          <w:lang w:eastAsia="ru-RU"/>
+        </w:rPr>
+        <w:t xml:space="preserve">Вот примерно так должна выглядеть </w:t>
+      </w:r>
+      <w:r>
+        <w:rPr>
+          <w:noProof/>
+          <w:lang w:val="en-US" w:eastAsia="ru-RU"/>
+        </w:rPr>
+        <w:t>Visual</w:t>
+      </w:r>
+      <w:r>
+        <w:rPr>
+          <w:noProof/>
+          <w:lang w:eastAsia="ru-RU"/>
+        </w:rPr>
+        <w:t xml:space="preserve"> </w:t>
+      </w:r>
+      <w:r>
+        <w:rPr>
+          <w:noProof/>
+          <w:lang w:val="en-US" w:eastAsia="ru-RU"/>
+        </w:rPr>
+        <w:t>Studio</w:t>
+      </w:r>
+      <w:r>
+        <w:rPr>
+          <w:noProof/>
+          <w:lang w:eastAsia="ru-RU"/>
+        </w:rPr>
+        <w:t xml:space="preserve"> </w:t>
+      </w:r>
+      <w:r>
+        <w:rPr>
+          <w:noProof/>
+          <w:lang w:eastAsia="ru-RU"/>
+        </w:rPr>
+        <w:t>в режиме отладки</w:t>
+      </w:r>
+      <w:r>
+        <w:rPr>
+          <w:noProof/>
+          <w:lang w:eastAsia="ru-RU"/>
+        </w:rPr>
+        <w:t>:</w:t>
+      </w:r>
+    </w:p>
+    <w:p>
+      <w:pPr>
+        <w:spacing w:before="120" w:after="120"/>
+      </w:pPr>
+      <w:r>
+        <w:rPr>
+          <w:noProof/>
+          <w:lang w:eastAsia="ru-RU"/>
+        </w:rPr>
+        <w:drawing>
+          <wp:inline distT="0" distB="0" distL="0" distR="0" wp14:anchorId="406D4C59" wp14:editId="65C33C1B">
+            <wp:extent cx="5940425" cy="3333115"/>
+            <wp:effectExtent l="19050" t="19050" r="3175" b="635"/>
+            <wp:docPr id="7" name="Рисунок 7"/>
+            <wp:cNvGraphicFramePr>
+              <a:graphicFrameLocks xmlns:a="http://schemas.openxmlformats.org/drawingml/2006/main" noChangeAspect="1"/>
+            </wp:cNvGraphicFramePr>
+            <a:graphic xmlns:a="http://schemas.openxmlformats.org/drawingml/2006/main">
+              <a:graphicData uri="http://schemas.openxmlformats.org/drawingml/2006/picture">
+                <pic:pic xmlns:pic="http://schemas.openxmlformats.org/drawingml/2006/picture">
+                  <pic:nvPicPr>
+                    <pic:cNvPr id="1" name=""/>
+                    <pic:cNvPicPr/>
+                  </pic:nvPicPr>
+                  <pic:blipFill>
+                    <a:blip r:embed="rId7"/>
+                    <a:stretch>
+                      <a:fillRect/>
+                    </a:stretch>
+                  </pic:blipFill>
+                  <pic:spPr>
+                    <a:xfrm>
+                      <a:off x="0" y="0"/>
+                      <a:ext cx="5940425" cy="3333115"/>
+                    </a:xfrm>
+                    <a:prstGeom prst="rect">
+                      <a:avLst/>
+                    </a:prstGeom>
+                    <a:ln>
+                      <a:solidFill>
+                        <a:schemeClr val="tx1"/>
+                      </a:solidFill>
+                    </a:ln>
+                  </pic:spPr>
+                </pic:pic>
+              </a:graphicData>
+            </a:graphic>
+          </wp:inline>
+        </w:drawing>
+      </w:r>
+    </w:p>
+    <w:p>
+      <w:pPr>
+        <w:ind w:firstLine="360"/>
+      </w:pPr>
+      <w:r>
+        <w:t>В столбце слева от редактора кода по нажатию мыши напротив нужной строки можно расставлять точки останова (отображаются как красные кружки). По достижению строки с точкой останова программа в режиме отладки, как нетрудно догадаться, приостановится. Такая пауза позволит вам просмотреть значения всех видимых и локальных переменных, находящихся в текущей зоне видимости. Всю эту информацию можно почерпнуть из нижней части окна.</w:t>
+      </w:r>
+    </w:p>
+    <w:p>
+      <w:pPr>
+        <w:ind w:firstLine="360"/>
+      </w:pPr>
+      <w:r>
+        <w:t xml:space="preserve">Нажатием клавиши </w:t>
+      </w:r>
+      <w:r>
+        <w:rPr>
+          <w:lang w:val="en-US"/>
+        </w:rPr>
+        <w:t>F</w:t>
+      </w:r>
+      <w:r>
+        <w:t xml:space="preserve">5 </w:t>
+      </w:r>
+      <w:r>
+        <w:t>выполнение программы возобновляется до достижения следующей точки останова.</w:t>
+      </w:r>
+    </w:p>
+    <w:p>
+      <w:pPr>
+        <w:ind w:firstLine="360"/>
+      </w:pPr>
+      <w:r>
+        <w:t xml:space="preserve">Но по началу гораздо удобнее будет выполнять всю программу целиком по шагам. Для того чтобы сделать шаг нужно нажать клавишу </w:t>
+      </w:r>
+      <w:r>
+        <w:rPr>
+          <w:lang w:val="en-US"/>
+        </w:rPr>
+        <w:t>F</w:t>
+      </w:r>
+      <w:r>
+        <w:t>10 (</w:t>
+      </w:r>
+      <w:r>
+        <w:t xml:space="preserve">или </w:t>
+      </w:r>
+      <w:r>
+        <w:rPr>
+          <w:lang w:val="en-US"/>
+        </w:rPr>
+        <w:t>F</w:t>
+      </w:r>
+      <w:r>
+        <w:t xml:space="preserve">11, </w:t>
+      </w:r>
+      <w:r>
+        <w:t>если вы хотите перейти внутрь вызываемой функции, но вы пока этого не хотите).</w:t>
+      </w:r>
+    </w:p>
+    <w:p>
+      <w:pPr>
+        <w:ind w:firstLine="360"/>
+      </w:pPr>
+      <w:r>
+        <w:t xml:space="preserve">Попробуйте пройти всю вашу программу по шагам, нажимая клавишу </w:t>
+      </w:r>
+      <w:r>
+        <w:rPr>
+          <w:lang w:val="en-US"/>
+        </w:rPr>
+        <w:t>F</w:t>
+      </w:r>
+      <w:r>
+        <w:t>10</w:t>
+      </w:r>
+      <w:r>
+        <w:t>, внимательно наблюдая за тем, как после выполнения каждого шага меняется описание видимых и локальных переменных в нижней панели окна.</w:t>
+      </w:r>
+    </w:p>
+    <w:p>
+      <w:pPr>
+        <w:ind w:firstLine="360"/>
+        <w:rPr>
+          <w:b/>
+          <w:i/>
+        </w:rPr>
+      </w:pPr>
+      <w:r>
+        <w:rPr>
+          <w:b/>
+          <w:i/>
+        </w:rPr>
+        <w:t>В дальнейшем, для лучшего понимания программирования, рекомендуется каждую вашу программу выполнять и просматривать по шагам</w:t>
+      </w:r>
+      <w:r>
+        <w:rPr>
+          <w:b/>
+          <w:i/>
+        </w:rPr>
+        <w:t xml:space="preserve"> в режиме Отладки</w:t>
+      </w:r>
+      <w:r>
+        <w:rPr>
+          <w:b/>
+          <w:i/>
+        </w:rPr>
+        <w:t xml:space="preserve">. </w:t>
+      </w:r>
+    </w:p>
+    <w:p>
+      <w:pPr>
+        <w:pStyle w:val="a3"/>
+        <w:numPr>
+          <w:ilvl w:val="0"/>
+          <w:numId w:val="1"/>
+        </w:numPr>
+        <w:ind w:left="0" w:firstLine="360"/>
+      </w:pPr>
+      <w:r>
+        <w:lastRenderedPageBreak/>
+        <w:t xml:space="preserve">Создайте две целочисленные переменные </w:t>
+      </w:r>
+      <w:r>
+        <w:rPr>
+          <w:lang w:val="en-US"/>
+        </w:rPr>
+        <w:t>A</w:t>
+      </w:r>
+      <w:r>
+        <w:t xml:space="preserve"> </w:t>
+      </w:r>
+      <w:r>
+        <w:t xml:space="preserve">и </w:t>
+      </w:r>
+      <w:r>
+        <w:rPr>
+          <w:lang w:val="en-US"/>
+        </w:rPr>
+        <w:t>B</w:t>
+      </w:r>
+      <w:r>
+        <w:t>. Н</w:t>
+      </w:r>
+      <w:r>
+        <w:t>е инициализируйте их сразу, а сделайте это отдельным действием. После чего просуммируйте</w:t>
+      </w:r>
+      <w:r>
+        <w:t xml:space="preserve"> </w:t>
+      </w:r>
+      <w:r>
+        <w:t>их и запишите результат в новую переменную. Вот так</w:t>
+      </w:r>
+      <w:r>
+        <w:rPr>
+          <w:lang w:val="en-US"/>
+        </w:rPr>
+        <w:t>:</w:t>
+      </w:r>
+    </w:p>
+    <w:p>
+      <w:pPr>
+        <w:pStyle w:val="a3"/>
+        <w:spacing w:before="120" w:after="120"/>
+        <w:ind w:left="0" w:firstLine="357"/>
+        <w:jc w:val="center"/>
+      </w:pPr>
+      <w:r>
+        <w:rPr>
+          <w:noProof/>
+          <w:lang w:eastAsia="ru-RU"/>
+        </w:rPr>
+        <w:drawing>
+          <wp:inline distT="0" distB="0" distL="0" distR="0" wp14:anchorId="31CDECEC" wp14:editId="75921A86">
+            <wp:extent cx="2997642" cy="1703395"/>
+            <wp:effectExtent l="19050" t="19050" r="0" b="0"/>
+            <wp:docPr id="8" name="Рисунок 8"/>
+            <wp:cNvGraphicFramePr>
+              <a:graphicFrameLocks xmlns:a="http://schemas.openxmlformats.org/drawingml/2006/main" noChangeAspect="1"/>
+            </wp:cNvGraphicFramePr>
+            <a:graphic xmlns:a="http://schemas.openxmlformats.org/drawingml/2006/main">
+              <a:graphicData uri="http://schemas.openxmlformats.org/drawingml/2006/picture">
+                <pic:pic xmlns:pic="http://schemas.openxmlformats.org/drawingml/2006/picture">
+                  <pic:nvPicPr>
+                    <pic:cNvPr id="1" name=""/>
+                    <pic:cNvPicPr/>
+                  </pic:nvPicPr>
+                  <pic:blipFill>
+                    <a:blip r:embed="rId8"/>
+                    <a:stretch>
+                      <a:fillRect/>
+                    </a:stretch>
+                  </pic:blipFill>
+                  <pic:spPr>
+                    <a:xfrm>
+                      <a:off x="0" y="0"/>
+                      <a:ext cx="3003385" cy="1706659"/>
+                    </a:xfrm>
+                    <a:prstGeom prst="rect">
+                      <a:avLst/>
+                    </a:prstGeom>
+                    <a:ln>
+                      <a:solidFill>
+                        <a:schemeClr val="tx1"/>
+                      </a:solidFill>
+                    </a:ln>
+                  </pic:spPr>
+                </pic:pic>
+              </a:graphicData>
+            </a:graphic>
+          </wp:inline>
+        </w:drawing>
+      </w:r>
+    </w:p>
+    <w:p>
+      <w:pPr>
+        <w:pStyle w:val="a3"/>
+        <w:ind w:left="0" w:firstLine="360"/>
+      </w:pPr>
+      <w:r>
+        <w:t>По аналогии, сохраните в переменных результат разности, произведения и частного.</w:t>
+      </w:r>
+    </w:p>
+    <w:p>
+      <w:pPr>
+        <w:pStyle w:val="a3"/>
+        <w:ind w:left="0" w:firstLine="360"/>
+        <w:rPr>
+          <w:rFonts w:eastAsiaTheme="minorEastAsia"/>
+        </w:rPr>
+      </w:pPr>
+      <w:r>
+        <w:t xml:space="preserve">Далее, рассчитайте выражение </w:t>
+      </w:r>
+      <m:oMath>
+        <m:f>
+          <m:fPr>
+            <m:ctrlPr>
+              <w:rPr>
+                <w:rFonts w:ascii="Cambria Math" w:hAnsi="Cambria Math"/>
+                <w:i/>
+              </w:rPr>
+            </m:ctrlPr>
+          </m:fPr>
+          <m:num>
+            <m:d>
+              <m:dPr>
+                <m:ctrlPr>
+                  <w:rPr>
+                    <w:rFonts w:ascii="Cambria Math" w:hAnsi="Cambria Math"/>
+                    <w:i/>
+                  </w:rPr>
+                </m:ctrlPr>
+              </m:dPr>
+              <m:e>
+                <m:r>
+                  <w:rPr>
+                    <w:rFonts w:ascii="Cambria Math" w:hAnsi="Cambria Math"/>
+                  </w:rPr>
+                  <m:t>a+b</m:t>
+                </m:r>
+              </m:e>
+            </m:d>
+            <m:r>
+              <w:rPr>
+                <w:rFonts w:ascii="Cambria Math" w:hAnsi="Cambria Math"/>
+              </w:rPr>
+              <m:t>*(a-b)</m:t>
+            </m:r>
+          </m:num>
+          <m:den>
+            <m:r>
+              <w:rPr>
+                <w:rFonts w:ascii="Cambria Math" w:hAnsi="Cambria Math"/>
+              </w:rPr>
+              <m:t>(a*a-2*a*b+b*b)</m:t>
+            </m:r>
+          </m:den>
+        </m:f>
+      </m:oMath>
+      <w:r>
+        <w:rPr>
+          <w:rFonts w:eastAsiaTheme="minorEastAsia"/>
+        </w:rPr>
+        <w:t>.</w:t>
+      </w:r>
+    </w:p>
+    <w:p>
+      <w:pPr>
+        <w:pStyle w:val="a3"/>
+        <w:ind w:left="0" w:firstLine="360"/>
+        <w:rPr>
+          <w:rFonts w:eastAsiaTheme="minorEastAsia"/>
+        </w:rPr>
+      </w:pPr>
+      <w:r>
+        <w:rPr>
+          <w:rFonts w:eastAsiaTheme="minorEastAsia"/>
+        </w:rPr>
+        <w:t>Пройдитесь по шагам в Отладке и посмотрите, чему равно значение этого выражения.</w:t>
+      </w:r>
+    </w:p>
+    <w:p>
+      <w:pPr>
+        <w:pStyle w:val="a3"/>
+        <w:ind w:left="0" w:firstLine="360"/>
+        <w:rPr>
+          <w:rFonts w:eastAsiaTheme="minorEastAsia"/>
+        </w:rPr>
+      </w:pPr>
+      <w:r>
+        <w:rPr>
+          <w:rFonts w:eastAsiaTheme="minorEastAsia"/>
+        </w:rPr>
+        <w:t xml:space="preserve">Теперь поменяйте типы данных всех переменных </w:t>
+      </w:r>
+      <w:r>
+        <w:rPr>
+          <w:rFonts w:eastAsiaTheme="minorEastAsia"/>
+        </w:rPr>
+        <w:t xml:space="preserve">на </w:t>
+      </w:r>
+      <w:r>
+        <w:rPr>
+          <w:rFonts w:eastAsiaTheme="minorEastAsia"/>
+          <w:i/>
+          <w:lang w:val="en-US"/>
+        </w:rPr>
+        <w:t>float</w:t>
+      </w:r>
+      <w:r>
+        <w:rPr>
+          <w:rFonts w:eastAsiaTheme="minorEastAsia"/>
+        </w:rPr>
+        <w:t xml:space="preserve">, </w:t>
+      </w:r>
+      <w:r>
+        <w:rPr>
+          <w:rFonts w:eastAsiaTheme="minorEastAsia"/>
+        </w:rPr>
+        <w:t xml:space="preserve">вместо </w:t>
+      </w:r>
+      <w:r>
+        <w:rPr>
+          <w:rFonts w:eastAsiaTheme="minorEastAsia"/>
+          <w:i/>
+          <w:lang w:val="en-US"/>
+        </w:rPr>
+        <w:t>int</w:t>
+      </w:r>
+      <w:r>
+        <w:rPr>
+          <w:rFonts w:eastAsiaTheme="minorEastAsia"/>
+        </w:rPr>
+        <w:t xml:space="preserve">. </w:t>
+      </w:r>
+      <w:r>
+        <w:rPr>
+          <w:rFonts w:eastAsiaTheme="minorEastAsia"/>
+        </w:rPr>
+        <w:t>Снова пройдитесь по Отладке и посмотрите, как изменились значения в переменных.</w:t>
+      </w:r>
+    </w:p>
+    <w:p>
+      <w:pPr>
+        <w:pStyle w:val="a3"/>
+        <w:ind w:left="0" w:firstLine="360"/>
+        <w:rPr>
+          <w:rFonts w:eastAsiaTheme="minorEastAsia"/>
+        </w:rPr>
+      </w:pPr>
+      <w:r>
+        <w:rPr>
+          <w:rFonts w:eastAsiaTheme="minorEastAsia"/>
+        </w:rPr>
+        <w:t>Подсчитайте, сколько памяти компьютера используется в вашей программе (для переменных).</w:t>
+      </w:r>
+    </w:p>
+    <w:p>
+      <w:pPr>
+        <w:pStyle w:val="a3"/>
+        <w:ind w:left="0" w:firstLine="360"/>
+        <w:rPr>
+          <w:rFonts w:eastAsiaTheme="minorEastAsia"/>
+        </w:rPr>
+      </w:pPr>
+      <w:r>
+        <w:rPr>
+          <w:rFonts w:eastAsiaTheme="minorEastAsia"/>
+        </w:rPr>
+        <w:t>Модифицируйте код программы так, чтобы в нём использовалось лишь 3 разных переменных.</w:t>
+      </w:r>
+    </w:p>
+    <w:p>
+      <w:pPr>
+        <w:pStyle w:val="a3"/>
+        <w:ind w:left="0" w:firstLine="360"/>
+      </w:pPr>
+    </w:p>
+    <w:p>
+      <w:pPr>
+        <w:pStyle w:val="a3"/>
+        <w:numPr>
+          <w:ilvl w:val="0"/>
+          <w:numId w:val="1"/>
+        </w:numPr>
+        <w:ind w:left="0" w:firstLine="360"/>
+      </w:pPr>
+      <w:r>
+        <w:t>Попытайтесь без ошибок переписать и запустить следующий код</w:t>
+      </w:r>
+      <w:r>
+        <w:t>:</w:t>
+      </w:r>
+    </w:p>
+    <w:p>
+      <w:pPr>
+        <w:pStyle w:val="a3"/>
+        <w:spacing w:before="120" w:after="120"/>
+        <w:ind w:left="0" w:firstLine="357"/>
+        <w:rPr>
+          <w:lang w:val="en-US"/>
+        </w:rPr>
+      </w:pPr>
+      <w:r>
+        <w:rPr>
+          <w:noProof/>
+          <w:lang w:eastAsia="ru-RU"/>
+        </w:rPr>
+        <w:drawing>
+          <wp:inline distT="0" distB="0" distL="0" distR="0" wp14:anchorId="74FFEAE3" wp14:editId="014EAC9F">
+            <wp:extent cx="5470498" cy="3322063"/>
+            <wp:effectExtent l="19050" t="19050" r="0" b="0"/>
+            <wp:docPr id="9" name="Рисунок 9"/>
+            <wp:cNvGraphicFramePr>
+              <a:graphicFrameLocks xmlns:a="http://schemas.openxmlformats.org/drawingml/2006/main" noChangeAspect="1"/>
+            </wp:cNvGraphicFramePr>
+            <a:graphic xmlns:a="http://schemas.openxmlformats.org/drawingml/2006/main">
+              <a:graphicData uri="http://schemas.openxmlformats.org/drawingml/2006/picture">
+                <pic:pic xmlns:pic="http://schemas.openxmlformats.org/drawingml/2006/picture">
+                  <pic:nvPicPr>
+                    <pic:cNvPr id="1" name=""/>
+                    <pic:cNvPicPr/>
+                  </pic:nvPicPr>
+                  <pic:blipFill>
+                    <a:blip r:embed="rId9"/>
+                    <a:stretch>
+                      <a:fillRect/>
+                    </a:stretch>
+                  </pic:blipFill>
+                  <pic:spPr>
+                    <a:xfrm>
+                      <a:off x="0" y="0"/>
+                      <a:ext cx="5472583" cy="3323329"/>
+                    </a:xfrm>
+                    <a:prstGeom prst="rect">
+                      <a:avLst/>
+                    </a:prstGeom>
+                    <a:ln>
+                      <a:solidFill>
+                        <a:schemeClr val="tx1"/>
+                      </a:solidFill>
+                    </a:ln>
+                  </pic:spPr>
+                </pic:pic>
+              </a:graphicData>
+            </a:graphic>
+          </wp:inline>
+        </w:drawing>
+      </w:r>
+    </w:p>
+    <w:p>
+      <w:pPr>
+        <w:pStyle w:val="a3"/>
+        <w:ind w:left="0" w:firstLine="360"/>
+      </w:pPr>
+      <w:r>
+        <w:t>Запустите. Что-то не так, заметили?</w:t>
+      </w:r>
+    </w:p>
+    <w:p>
+      <w:pPr>
+        <w:pStyle w:val="a3"/>
+        <w:ind w:left="0" w:firstLine="360"/>
+      </w:pPr>
+      <w:r>
+        <w:lastRenderedPageBreak/>
+        <w:t xml:space="preserve">Это всё потому, что </w:t>
+      </w:r>
+      <w:r>
+        <w:rPr>
+          <w:lang w:val="en-US"/>
+        </w:rPr>
+        <w:t>C</w:t>
+      </w:r>
+      <w:r>
+        <w:t xml:space="preserve">++ </w:t>
+      </w:r>
+      <w:r>
+        <w:t>адекватно воспринимает только английские символы.</w:t>
+      </w:r>
+    </w:p>
+    <w:p>
+      <w:pPr>
+        <w:pStyle w:val="a3"/>
+        <w:ind w:left="0" w:firstLine="360"/>
+      </w:pPr>
+    </w:p>
+    <w:p>
+      <w:pPr>
+        <w:pStyle w:val="a3"/>
+        <w:numPr>
+          <w:ilvl w:val="0"/>
+          <w:numId w:val="1"/>
+        </w:numPr>
+        <w:ind w:left="0" w:firstLine="360"/>
+      </w:pPr>
+      <w:r>
+        <w:t xml:space="preserve">Но этого можно избежать, добавив в программу немного </w:t>
+      </w:r>
+      <w:r>
+        <w:rPr>
+          <w:strike/>
+        </w:rPr>
+        <w:t xml:space="preserve">колдовства </w:t>
+      </w:r>
+      <w:r>
+        <w:t>специальных инструкций для смены кодировки символов на русскоязычную.</w:t>
+      </w:r>
+    </w:p>
+    <w:p>
+      <w:pPr>
+        <w:pStyle w:val="a3"/>
+        <w:ind w:left="0" w:firstLine="360"/>
+      </w:pPr>
+      <w:r>
+        <w:t xml:space="preserve">Для того, чтобы позволить программе выводить на консоль русскоязычные символы, необходимо вызвать в начале функции </w:t>
+      </w:r>
+      <w:r>
+        <w:rPr>
+          <w:lang w:val="en-US"/>
+        </w:rPr>
+        <w:t>main</w:t>
+      </w:r>
+      <w:r>
+        <w:t xml:space="preserve"> </w:t>
+      </w:r>
+      <w:r>
+        <w:t xml:space="preserve">функцию </w:t>
+      </w:r>
+      <w:r>
+        <w:rPr>
+          <w:i/>
+          <w:lang w:val="en-US"/>
+        </w:rPr>
+        <w:t>setlocale</w:t>
+      </w:r>
+      <w:r>
+        <w:t xml:space="preserve"> </w:t>
+      </w:r>
+      <w:r>
+        <w:t>в следующем виде</w:t>
+      </w:r>
+      <w:r>
+        <w:t>:</w:t>
+      </w:r>
+    </w:p>
+    <w:p>
+      <w:pPr>
+        <w:pStyle w:val="a3"/>
+        <w:spacing w:before="120" w:after="120"/>
+        <w:ind w:left="0" w:firstLine="360"/>
+        <w:jc w:val="center"/>
+      </w:pPr>
+      <w:r>
+        <w:rPr>
+          <w:noProof/>
+          <w:lang w:eastAsia="ru-RU"/>
+        </w:rPr>
+        <w:drawing>
+          <wp:inline distT="0" distB="0" distL="0" distR="0" wp14:anchorId="7F8C5378" wp14:editId="7929801B">
+            <wp:extent cx="3276600" cy="276225"/>
+            <wp:effectExtent l="0" t="0" r="0" b="9525"/>
+            <wp:docPr id="10" name="Рисунок 10"/>
+            <wp:cNvGraphicFramePr>
+              <a:graphicFrameLocks xmlns:a="http://schemas.openxmlformats.org/drawingml/2006/main" noChangeAspect="1"/>
+            </wp:cNvGraphicFramePr>
+            <a:graphic xmlns:a="http://schemas.openxmlformats.org/drawingml/2006/main">
+              <a:graphicData uri="http://schemas.openxmlformats.org/drawingml/2006/picture">
+                <pic:pic xmlns:pic="http://schemas.openxmlformats.org/drawingml/2006/picture">
+                  <pic:nvPicPr>
+                    <pic:cNvPr id="1" name=""/>
+                    <pic:cNvPicPr/>
+                  </pic:nvPicPr>
+                  <pic:blipFill>
+                    <a:blip r:embed="rId10"/>
+                    <a:stretch>
+                      <a:fillRect/>
+                    </a:stretch>
+                  </pic:blipFill>
+                  <pic:spPr>
+                    <a:xfrm>
+                      <a:off x="0" y="0"/>
+                      <a:ext cx="3276600" cy="276225"/>
+                    </a:xfrm>
+                    <a:prstGeom prst="rect">
+                      <a:avLst/>
+                    </a:prstGeom>
+                  </pic:spPr>
+                </pic:pic>
+              </a:graphicData>
+            </a:graphic>
+          </wp:inline>
+        </w:drawing>
+      </w:r>
+    </w:p>
+    <w:p>
+      <w:pPr>
+        <w:pStyle w:val="a3"/>
+        <w:ind w:left="0" w:firstLine="360"/>
+        <w:rPr>
+          <w:lang w:val="en-US"/>
+        </w:rPr>
+      </w:pPr>
+      <w:r>
+        <w:t xml:space="preserve">Может быть, данная запись вызовет ошибку – не найдет идентификатор </w:t>
+      </w:r>
+      <w:r>
+        <w:rPr>
+          <w:i/>
+          <w:lang w:val="en-US"/>
+        </w:rPr>
+        <w:t>setlocale</w:t>
+      </w:r>
+      <w:r>
+        <w:t>. Это означает, что</w:t>
+      </w:r>
+      <w:r>
+        <w:t xml:space="preserve"> </w:t>
+      </w:r>
+      <w:r>
+        <w:t>для использования этой функции потребуется подключить библиотеку, в которой она находится. Это д</w:t>
+      </w:r>
+      <w:r>
+        <w:t>елается посредством добавления в файл</w:t>
+      </w:r>
+      <w:r>
+        <w:t xml:space="preserve"> директивы </w:t>
+      </w:r>
+      <w:r>
+        <w:rPr>
+          <w:i/>
+          <w:lang w:val="en-US"/>
+        </w:rPr>
+        <w:t>include</w:t>
+      </w:r>
+      <w:r>
+        <w:rPr>
+          <w:lang w:val="en-US"/>
+        </w:rPr>
+        <w:t>:</w:t>
+      </w:r>
+    </w:p>
+    <w:p>
+      <w:pPr>
+        <w:pStyle w:val="a3"/>
+        <w:spacing w:before="120" w:after="120"/>
+        <w:ind w:left="0" w:firstLine="360"/>
+        <w:jc w:val="center"/>
+      </w:pPr>
+      <w:r>
+        <w:rPr>
+          <w:noProof/>
+          <w:lang w:eastAsia="ru-RU"/>
+        </w:rPr>
+        <w:drawing>
+          <wp:inline distT="0" distB="0" distL="0" distR="0" wp14:anchorId="7D78DE78" wp14:editId="2F3A68C0">
+            <wp:extent cx="3495675" cy="257175"/>
+            <wp:effectExtent l="0" t="0" r="9525" b="9525"/>
+            <wp:docPr id="11" name="Рисунок 11"/>
+            <wp:cNvGraphicFramePr>
+              <a:graphicFrameLocks xmlns:a="http://schemas.openxmlformats.org/drawingml/2006/main" noChangeAspect="1"/>
+            </wp:cNvGraphicFramePr>
+            <a:graphic xmlns:a="http://schemas.openxmlformats.org/drawingml/2006/main">
+              <a:graphicData uri="http://schemas.openxmlformats.org/drawingml/2006/picture">
+                <pic:pic xmlns:pic="http://schemas.openxmlformats.org/drawingml/2006/picture">
+                  <pic:nvPicPr>
+                    <pic:cNvPr id="1" name=""/>
+                    <pic:cNvPicPr/>
+                  </pic:nvPicPr>
+                  <pic:blipFill>
+                    <a:blip r:embed="rId11"/>
+                    <a:stretch>
+                      <a:fillRect/>
+                    </a:stretch>
+                  </pic:blipFill>
+                  <pic:spPr>
+                    <a:xfrm>
+                      <a:off x="0" y="0"/>
+                      <a:ext cx="3495675" cy="257175"/>
+                    </a:xfrm>
+                    <a:prstGeom prst="rect">
+                      <a:avLst/>
+                    </a:prstGeom>
+                  </pic:spPr>
+                </pic:pic>
+              </a:graphicData>
+            </a:graphic>
+          </wp:inline>
+        </w:drawing>
+      </w:r>
+    </w:p>
+    <w:p>
+      <w:pPr>
+        <w:pStyle w:val="a3"/>
+        <w:ind w:left="0" w:firstLine="360"/>
+      </w:pPr>
+      <w:r>
+        <w:t>Предыдущие действия касались только вывода на консоль. Если же вам нужно вводить данные через консоль, то потребуются иные действия. В принципе они довольно схожи</w:t>
+      </w:r>
+      <w:r>
+        <w:t xml:space="preserve">: </w:t>
+      </w:r>
+      <w:r>
+        <w:t xml:space="preserve">в начале </w:t>
+      </w:r>
+      <w:r>
+        <w:rPr>
+          <w:i/>
+          <w:lang w:val="en-US"/>
+        </w:rPr>
+        <w:t>main</w:t>
+      </w:r>
+      <w:r>
+        <w:t>-</w:t>
+      </w:r>
+      <w:r>
+        <w:t>а нужно прописать вызов специальных функций</w:t>
+      </w:r>
+      <w:r>
+        <w:t>:</w:t>
+      </w:r>
+    </w:p>
+    <w:p>
+      <w:pPr>
+        <w:pStyle w:val="a3"/>
+        <w:spacing w:before="120" w:after="120"/>
+        <w:ind w:left="0" w:firstLine="360"/>
+        <w:jc w:val="center"/>
+      </w:pPr>
+      <w:r>
+        <w:rPr>
+          <w:noProof/>
+          <w:lang w:eastAsia="ru-RU"/>
+        </w:rPr>
+        <w:drawing>
+          <wp:inline distT="0" distB="0" distL="0" distR="0" wp14:anchorId="6653658B" wp14:editId="494845DE">
+            <wp:extent cx="3578087" cy="476501"/>
+            <wp:effectExtent l="0" t="0" r="0" b="0"/>
+            <wp:docPr id="12" name="Рисунок 12"/>
+            <wp:cNvGraphicFramePr>
+              <a:graphicFrameLocks xmlns:a="http://schemas.openxmlformats.org/drawingml/2006/main" noChangeAspect="1"/>
+            </wp:cNvGraphicFramePr>
+            <a:graphic xmlns:a="http://schemas.openxmlformats.org/drawingml/2006/main">
+              <a:graphicData uri="http://schemas.openxmlformats.org/drawingml/2006/picture">
+                <pic:pic xmlns:pic="http://schemas.openxmlformats.org/drawingml/2006/picture">
+                  <pic:nvPicPr>
+                    <pic:cNvPr id="1" name=""/>
+                    <pic:cNvPicPr/>
+                  </pic:nvPicPr>
+                  <pic:blipFill>
+                    <a:blip r:embed="rId12"/>
+                    <a:stretch>
+                      <a:fillRect/>
+                    </a:stretch>
+                  </pic:blipFill>
+                  <pic:spPr>
+                    <a:xfrm>
+                      <a:off x="0" y="0"/>
+                      <a:ext cx="3638236" cy="484511"/>
+                    </a:xfrm>
+                    <a:prstGeom prst="rect">
+                      <a:avLst/>
+                    </a:prstGeom>
+                  </pic:spPr>
+                </pic:pic>
+              </a:graphicData>
+            </a:graphic>
+          </wp:inline>
+        </w:drawing>
+      </w:r>
+    </w:p>
+    <w:p>
+      <w:pPr>
+        <w:pStyle w:val="a3"/>
+        <w:ind w:left="0" w:firstLine="360"/>
+        <w:rPr>
+          <w:lang w:val="en-US"/>
+        </w:rPr>
+      </w:pPr>
+      <w:r>
+        <w:t xml:space="preserve">А также директивы </w:t>
+      </w:r>
+      <w:r>
+        <w:rPr>
+          <w:i/>
+          <w:lang w:val="en-US"/>
+        </w:rPr>
+        <w:t>include</w:t>
+      </w:r>
+      <w:r>
+        <w:rPr>
+          <w:lang w:val="en-US"/>
+        </w:rPr>
+        <w:t>:</w:t>
+      </w:r>
+    </w:p>
+    <w:p>
+      <w:pPr>
+        <w:pStyle w:val="a3"/>
+        <w:spacing w:before="120" w:after="120"/>
+        <w:ind w:left="0" w:firstLine="360"/>
+        <w:jc w:val="center"/>
+        <w:rPr>
+          <w:lang w:val="en-US"/>
+        </w:rPr>
+      </w:pPr>
+      <w:r>
+        <w:rPr>
+          <w:noProof/>
+          <w:lang w:eastAsia="ru-RU"/>
+        </w:rPr>
+        <w:drawing>
+          <wp:inline distT="0" distB="0" distL="0" distR="0" wp14:anchorId="372B3D9D" wp14:editId="5E49C507">
+            <wp:extent cx="3196424" cy="241071"/>
+            <wp:effectExtent l="0" t="0" r="0" b="0"/>
+            <wp:docPr id="13" name="Рисунок 13"/>
+            <wp:cNvGraphicFramePr>
+              <a:graphicFrameLocks xmlns:a="http://schemas.openxmlformats.org/drawingml/2006/main" noChangeAspect="1"/>
+            </wp:cNvGraphicFramePr>
+            <a:graphic xmlns:a="http://schemas.openxmlformats.org/drawingml/2006/main">
+              <a:graphicData uri="http://schemas.openxmlformats.org/drawingml/2006/picture">
+                <pic:pic xmlns:pic="http://schemas.openxmlformats.org/drawingml/2006/picture">
+                  <pic:nvPicPr>
+                    <pic:cNvPr id="1" name=""/>
+                    <pic:cNvPicPr/>
+                  </pic:nvPicPr>
+                  <pic:blipFill>
+                    <a:blip r:embed="rId13"/>
+                    <a:stretch>
+                      <a:fillRect/>
+                    </a:stretch>
+                  </pic:blipFill>
+                  <pic:spPr>
+                    <a:xfrm>
+                      <a:off x="0" y="0"/>
+                      <a:ext cx="3261451" cy="245975"/>
+                    </a:xfrm>
+                    <a:prstGeom prst="rect">
+                      <a:avLst/>
+                    </a:prstGeom>
+                  </pic:spPr>
+                </pic:pic>
+              </a:graphicData>
+            </a:graphic>
+          </wp:inline>
+        </w:drawing>
+      </w:r>
+    </w:p>
+    <w:p>
+      <w:pPr>
+        <w:pStyle w:val="a3"/>
+        <w:ind w:left="0" w:firstLine="360"/>
+      </w:pPr>
+      <w:r>
+        <w:t>Однако для ввода этого может быть недостаточно, и если русскоязычный ввод всё равно некорректно воспринимается программой, нужно поменять шрифт в консоли (если что, это то чёрное окошко, в котором запускается программа). Когда окно консоли появится на экране, нужно правой кнопкой мыши нажать на его заголовок, выбрать из контекстного меню пункт «</w:t>
+      </w:r>
+      <w:r>
+        <w:t>Значения по умолчанию</w:t>
+      </w:r>
+      <w:r>
+        <w:t xml:space="preserve">», далее перейти на вкладку «Шрифт», и в списке доступных шрифтов выбрать </w:t>
+      </w:r>
+      <w:r>
+        <w:rPr>
+          <w:lang w:val="en-US"/>
+        </w:rPr>
+        <w:t>Lucida</w:t>
+      </w:r>
+      <w:r>
+        <w:t xml:space="preserve"> </w:t>
+      </w:r>
+      <w:r>
+        <w:rPr>
+          <w:lang w:val="en-US"/>
+        </w:rPr>
+        <w:t>Console</w:t>
+      </w:r>
+      <w:r>
+        <w:t xml:space="preserve">. </w:t>
+      </w:r>
+      <w:r>
+        <w:t>И н</w:t>
+      </w:r>
+      <w:r>
+        <w:t>е спрашивайте почему.</w:t>
+      </w:r>
+      <w:r>
+        <w:t xml:space="preserve"> </w:t>
+      </w:r>
+    </w:p>
+    <w:p>
+      <w:pPr>
+        <w:ind w:firstLine="360"/>
+      </w:pPr>
+    </w:p>
+    <w:p>
+      <w:pPr>
+        <w:pStyle w:val="a3"/>
+        <w:numPr>
+          <w:ilvl w:val="0"/>
+          <w:numId w:val="1"/>
+        </w:numPr>
+        <w:ind w:left="0" w:firstLine="360"/>
+      </w:pPr>
+      <w:r>
+        <w:t xml:space="preserve"> Разработайте консольное приложение, выполняющее вопросно-ответный алгоритм взаимодействия с пользова</w:t>
+      </w:r>
+      <w:r>
+        <w:t>те</w:t>
+      </w:r>
+      <w:r>
+        <w:t>лем в соответствии с примером</w:t>
+      </w:r>
+      <w:r>
+        <w:t>.</w:t>
+      </w:r>
+    </w:p>
+    <w:p>
+      <w:pPr>
+        <w:pStyle w:val="a3"/>
+        <w:ind w:left="0" w:firstLine="360"/>
+      </w:pPr>
+      <w:r>
+        <w:t>Тут используется много материала, до которого мы еще не дошли. Но некоторые пояснения можно дать и сейчас</w:t>
+      </w:r>
+      <w:r>
+        <w:t>:</w:t>
+      </w:r>
+    </w:p>
+    <w:p>
+      <w:pPr>
+        <w:pStyle w:val="a3"/>
+        <w:ind w:left="0" w:firstLine="360"/>
+      </w:pPr>
+      <w:r>
+        <w:t>На 12 строке создаётся последовательность из 80 символов (читай, строка). Далее в эту память будет помещаться то, что введет с клавиатуры пользователь в консоли.</w:t>
+      </w:r>
+    </w:p>
+    <w:p>
+      <w:pPr>
+        <w:pStyle w:val="a3"/>
+        <w:ind w:left="0" w:firstLine="360"/>
+      </w:pPr>
+      <w:r>
+        <w:t xml:space="preserve">Функция </w:t>
+      </w:r>
+      <w:r>
+        <w:rPr>
+          <w:i/>
+          <w:lang w:val="en-US"/>
+        </w:rPr>
+        <w:t>printf</w:t>
+      </w:r>
+      <w:r>
+        <w:t xml:space="preserve"> </w:t>
+      </w:r>
+      <w:r>
+        <w:t>выводит строку на консоль.</w:t>
+      </w:r>
+    </w:p>
+    <w:p>
+      <w:pPr>
+        <w:pStyle w:val="a3"/>
+        <w:ind w:left="0" w:firstLine="360"/>
+      </w:pPr>
+      <w:r>
+        <w:t xml:space="preserve">Функция </w:t>
+      </w:r>
+      <w:r>
+        <w:rPr>
+          <w:i/>
+          <w:lang w:val="en-US"/>
+        </w:rPr>
+        <w:t>gets</w:t>
+      </w:r>
+      <w:r>
+        <w:rPr>
+          <w:i/>
+        </w:rPr>
+        <w:t>_</w:t>
+      </w:r>
+      <w:r>
+        <w:rPr>
+          <w:i/>
+          <w:lang w:val="en-US"/>
+        </w:rPr>
+        <w:t>s</w:t>
+      </w:r>
+      <w:r>
+        <w:t xml:space="preserve"> </w:t>
+      </w:r>
+      <w:r>
+        <w:t xml:space="preserve">считывает строку с консоли в переменную </w:t>
+      </w:r>
+      <w:r>
+        <w:rPr>
+          <w:i/>
+        </w:rPr>
+        <w:t>str</w:t>
+      </w:r>
+      <w:r>
+        <w:t xml:space="preserve"> (чтобы ввести строку её нужно напечатать в консоли и нажать </w:t>
+      </w:r>
+      <w:r>
+        <w:rPr>
+          <w:lang w:val="en-US"/>
+        </w:rPr>
+        <w:t>Enter</w:t>
+      </w:r>
+      <w:r>
+        <w:t>).</w:t>
+      </w:r>
+    </w:p>
+    <w:p>
+      <w:pPr>
+        <w:pStyle w:val="a3"/>
+        <w:ind w:left="0" w:firstLine="360"/>
+      </w:pPr>
+      <w:r>
+        <w:t>На 16 строке описано условие</w:t>
+      </w:r>
+      <w:r>
+        <w:t xml:space="preserve">: </w:t>
+      </w:r>
+      <w:r>
+        <w:t xml:space="preserve">если значение в переменной </w:t>
+      </w:r>
+      <w:r>
+        <w:rPr>
+          <w:i/>
+          <w:lang w:val="en-US"/>
+        </w:rPr>
+        <w:t>str</w:t>
+      </w:r>
+      <w:r>
+        <w:t xml:space="preserve"> (</w:t>
+      </w:r>
+      <w:r>
+        <w:t xml:space="preserve">строка) равно </w:t>
+      </w:r>
+      <w:r>
+        <w:t>“</w:t>
+      </w:r>
+      <w:r>
+        <w:t>Да</w:t>
+      </w:r>
+      <w:r>
+        <w:t xml:space="preserve">” </w:t>
+      </w:r>
+      <w:r>
+        <w:t xml:space="preserve">или значение в переменной </w:t>
+      </w:r>
+      <w:r>
+        <w:rPr>
+          <w:i/>
+          <w:lang w:val="en-US"/>
+        </w:rPr>
+        <w:t>str</w:t>
+      </w:r>
+      <w:r>
+        <w:t xml:space="preserve"> </w:t>
+      </w:r>
+      <w:r>
+        <w:t xml:space="preserve">равно </w:t>
+      </w:r>
+      <w:r>
+        <w:t>“</w:t>
+      </w:r>
+      <w:r>
+        <w:t>да</w:t>
+      </w:r>
+      <w:r>
+        <w:t>”</w:t>
+      </w:r>
+      <w:r>
+        <w:t>,</w:t>
+      </w:r>
+      <w:r>
+        <w:t xml:space="preserve"> то выполняется строка </w:t>
+      </w:r>
+      <w:r>
+        <w:rPr>
+          <w:i/>
+          <w:lang w:val="en-US"/>
+        </w:rPr>
+        <w:t>puts</w:t>
+      </w:r>
+      <w:r>
+        <w:rPr>
+          <w:i/>
+        </w:rPr>
+        <w:t>(“Верно”),</w:t>
+      </w:r>
+      <w:r>
+        <w:t xml:space="preserve"> которая выводит это сообщение на экран. Если условие не </w:t>
+      </w:r>
+      <w:r>
+        <w:lastRenderedPageBreak/>
+        <w:t xml:space="preserve">верно – выполняется блок, идущий после ключевого слова </w:t>
+      </w:r>
+      <w:r>
+        <w:rPr>
+          <w:i/>
+          <w:lang w:val="en-US"/>
+        </w:rPr>
+        <w:t>else</w:t>
+      </w:r>
+      <w:r>
+        <w:t xml:space="preserve"> (</w:t>
+      </w:r>
+      <w:r>
+        <w:t xml:space="preserve">иначе), т.е. вывод на консоль строки </w:t>
+      </w:r>
+      <w:r>
+        <w:t>“</w:t>
+      </w:r>
+      <w:r>
+        <w:t>Неверно</w:t>
+      </w:r>
+      <w:r>
+        <w:t>”</w:t>
+      </w:r>
+      <w:r>
+        <w:t>.</w:t>
+      </w:r>
+    </w:p>
+    <w:p>
+      <w:pPr>
+        <w:pStyle w:val="a3"/>
+        <w:spacing w:before="120" w:after="120"/>
+        <w:ind w:left="0"/>
+        <w:jc w:val="center"/>
+      </w:pPr>
+      <w:r>
+        <w:rPr>
+          <w:noProof/>
+          <w:lang w:eastAsia="ru-RU"/>
+        </w:rPr>
+        <w:drawing>
+          <wp:inline distT="0" distB="0" distL="0" distR="0" wp14:anchorId="6084D617" wp14:editId="4060CAB9">
+            <wp:extent cx="5940425" cy="4067175"/>
+            <wp:effectExtent l="19050" t="19050" r="3175" b="9525"/>
+            <wp:docPr id="1" name="Рисунок 1"/>
+            <wp:cNvGraphicFramePr>
+              <a:graphicFrameLocks xmlns:a="http://schemas.openxmlformats.org/drawingml/2006/main" noChangeAspect="1"/>
+            </wp:cNvGraphicFramePr>
+            <a:graphic xmlns:a="http://schemas.openxmlformats.org/drawingml/2006/main">
+              <a:graphicData uri="http://schemas.openxmlformats.org/drawingml/2006/picture">
+                <pic:pic xmlns:pic="http://schemas.openxmlformats.org/drawingml/2006/picture">
+                  <pic:nvPicPr>
+                    <pic:cNvPr id="1" name=""/>
+                    <pic:cNvPicPr/>
+                  </pic:nvPicPr>
+                  <pic:blipFill>
+                    <a:blip r:embed="rId14"/>
+                    <a:stretch>
+                      <a:fillRect/>
+                    </a:stretch>
+                  </pic:blipFill>
+                  <pic:spPr>
+                    <a:xfrm>
+                      <a:off x="0" y="0"/>
+                      <a:ext cx="5940425" cy="4067175"/>
+                    </a:xfrm>
+                    <a:prstGeom prst="rect">
+                      <a:avLst/>
+                    </a:prstGeom>
+                    <a:ln>
+                      <a:solidFill>
+                        <a:schemeClr val="tx1"/>
+                      </a:solidFill>
+                    </a:ln>
+                  </pic:spPr>
+                </pic:pic>
+              </a:graphicData>
+            </a:graphic>
+          </wp:inline>
+        </w:drawing>
+      </w:r>
+    </w:p>
+    <w:p>
+      <w:pPr>
+        <w:pStyle w:val="a3"/>
+        <w:ind w:left="0" w:firstLine="720"/>
+      </w:pPr>
+      <w:r>
+        <w:t xml:space="preserve">В этом примере используется только один вопрос. </w:t>
+      </w:r>
+      <w:r>
+        <w:t xml:space="preserve">Сделайте так, чтобы задавалась </w:t>
+      </w:r>
+      <w:r>
+        <w:t xml:space="preserve">последовательность из </w:t>
       </w:r>
       <w:r>
         <w:t>5-10 вопросо</w:t>
@@ -169,7 +1767,33 @@
         <w:t>в</w:t>
       </w:r>
       <w:r>
-        <w:t>. В конце программы выведите процентное соотношение правильных ответов.</w:t>
+        <w:t xml:space="preserve">. </w:t>
+      </w:r>
+      <w:bookmarkStart w:id="0" w:name="_GoBack"/>
+      <w:bookmarkEnd w:id="0"/>
+    </w:p>
+    <w:p>
+      <w:pPr>
+        <w:pStyle w:val="a3"/>
+        <w:ind w:left="0" w:firstLine="720"/>
+      </w:pPr>
+      <w:r>
+        <w:t>В конце программы выведите процентное соотношение правильных ответов</w:t>
+      </w:r>
+      <w:r>
+        <w:t xml:space="preserve"> к общему числу вопросов</w:t>
+      </w:r>
+      <w:r>
+        <w:t>.</w:t>
+      </w:r>
+    </w:p>
+    <w:p>
+      <w:pPr>
+        <w:pStyle w:val="a3"/>
+        <w:ind w:left="0" w:firstLine="720"/>
+      </w:pPr>
+      <w:r>
+        <w:t>Не забудьте пройтись по шагам программы в режиме Отладки.</w:t>
       </w:r>
     </w:p>
     <w:sectPr>
@@ -747,6 +2371,16 @@
       <w:szCs w:val="16"/>
     </w:rPr>
   </w:style>
+  <w:style w:type="character" w:styleId="a6">
+    <w:name w:val="Placeholder Text"/>
+    <w:basedOn w:val="a0"/>
+    <w:uiPriority w:val="99"/>
+    <w:semiHidden/>
+    <w:rsid w:val="001072AA"/>
+    <w:rPr>
+      <w:color w:val="808080"/>
+    </w:rPr>
+  </w:style>
 </w:styles>
 </file>
 

</xml_diff>